<commit_message>
updates to everything, including new survey data
</commit_message>
<xml_diff>
--- a/basic_staff_codebook.docx
+++ b/basic_staff_codebook.docx
@@ -1632,6 +1632,24 @@
       </w:tr>
     </w:tbl>
     <w:p/>
+    <w:p>
+      <w:pPr>
+        <w:rPr>
+          <w:b/>
+          <w:bCs/>
+          <w:u w:val="single"/>
+        </w:rPr>
+      </w:pPr>
+      <w:r>
+        <w:rPr>
+          <w:b/>
+          <w:bCs/>
+          <w:u w:val="single"/>
+        </w:rPr>
+        <w:t>SENSE OF BELONGING</w:t>
+      </w:r>
+    </w:p>
+    <w:p/>
     <w:tbl>
       <w:tblPr>
         <w:tblW w:w="0" w:type="auto"/>
@@ -3658,7 +3676,6 @@
                 <w:sz w:val="22"/>
                 <w:szCs w:val="22"/>
               </w:rPr>
-              <w:lastRenderedPageBreak/>
               <w:t>3</w:t>
             </w:r>
           </w:p>
@@ -9279,6 +9296,24 @@
       </w:tr>
     </w:tbl>
     <w:p/>
+    <w:p>
+      <w:pPr>
+        <w:rPr>
+          <w:b/>
+          <w:bCs/>
+          <w:u w:val="single"/>
+        </w:rPr>
+      </w:pPr>
+      <w:r>
+        <w:rPr>
+          <w:b/>
+          <w:bCs/>
+          <w:u w:val="single"/>
+        </w:rPr>
+        <w:t>EDUCATING ALL STUDENTS</w:t>
+      </w:r>
+    </w:p>
+    <w:p/>
     <w:tbl>
       <w:tblPr>
         <w:tblW w:w="0" w:type="auto"/>
@@ -16138,6 +16173,24 @@
         </w:tc>
       </w:tr>
     </w:tbl>
+    <w:p/>
+    <w:p>
+      <w:pPr>
+        <w:rPr>
+          <w:b/>
+          <w:bCs/>
+          <w:u w:val="single"/>
+        </w:rPr>
+      </w:pPr>
+      <w:r>
+        <w:rPr>
+          <w:b/>
+          <w:bCs/>
+          <w:u w:val="single"/>
+        </w:rPr>
+        <w:t>SEL IN THE CLASSROOM</w:t>
+      </w:r>
+    </w:p>
     <w:p/>
     <w:tbl>
       <w:tblPr>
@@ -25560,6 +25613,25 @@
     <w:p/>
     <w:p/>
     <w:p/>
+    <w:p/>
+    <w:p>
+      <w:pPr>
+        <w:rPr>
+          <w:b/>
+          <w:bCs/>
+          <w:u w:val="single"/>
+        </w:rPr>
+      </w:pPr>
+      <w:r>
+        <w:rPr>
+          <w:b/>
+          <w:bCs/>
+          <w:u w:val="single"/>
+        </w:rPr>
+        <w:lastRenderedPageBreak/>
+        <w:t>SCHOOL CLIMATE</w:t>
+      </w:r>
+    </w:p>
     <w:tbl>
       <w:tblPr>
         <w:tblW w:w="0" w:type="auto"/>
@@ -25624,7 +25696,6 @@
                 <w:sz w:val="22"/>
                 <w:szCs w:val="22"/>
               </w:rPr>
-              <w:lastRenderedPageBreak/>
               <w:t>15</w:t>
             </w:r>
           </w:p>

</xml_diff>